<commit_message>
L@O - fial manuscript edits - editor
</commit_message>
<xml_diff>
--- a/Manuscript/L@O/Revision_v3/MS_v3_Clean.docx
+++ b/Manuscript/L@O/Revision_v3/MS_v3_Clean.docx
@@ -957,7 +957,14 @@
         <w:t>1</w:t>
       </w:r>
       <w:r>
-        <w:t>: Example of a growth curve (tracked as OD</w:t>
+        <w:rPr>
+          <w:b/>
+          <w:bCs/>
+        </w:rPr>
+        <w:t>.</w:t>
+      </w:r>
+      <w:r>
+        <w:t xml:space="preserve"> Example of a growth curve (tracked as OD</w:t>
       </w:r>
       <w:r>
         <w:rPr>
@@ -1156,10 +1163,7 @@
         <w:t xml:space="preserve">), for one PE and one PC rich strain, are shown in </w:t>
       </w:r>
       <w:r>
-        <w:t>Fig. S</w:t>
-      </w:r>
-      <w:r>
-        <w:t>4</w:t>
+        <w:t>Fig. S4</w:t>
       </w:r>
       <w:r>
         <w:t xml:space="preserve">. The other 476 spectra used to estimate PUR are available at </w:t>
@@ -2660,13 +2664,7 @@
         <w:t xml:space="preserve">, calibrated using a quantum sensor (LI-250, LI-COR, Inc.). We applied 1 s darkness between sequential light steps, to allow re-opening of PSII. FRRf excitation flashlets were applied at the same wavebands, 445 or 590 nm, as the actinic light steps </w:t>
       </w:r>
       <w:r>
-        <w:t>(</w:t>
-      </w:r>
-      <w:r>
-        <w:t>Fig. S</w:t>
-      </w:r>
-      <w:r>
-        <w:t>5 A)</w:t>
+        <w:t>(Fig. S5A)</w:t>
       </w:r>
       <w:r>
         <w:t>.</w:t>
@@ -3089,13 +3087,7 @@
         <w:t>), captured simultaneously with the FRRf measures, below light saturation of electron transport, using a FireSting robust oxygen probe (PyroScience, Germany) inserted in the cuvette for select Rapid Light Curve (RLC) runs</w:t>
       </w:r>
       <w:r>
-        <w:t xml:space="preserve"> (</w:t>
-      </w:r>
-      <w:r>
-        <w:t>Fig. S5</w:t>
-      </w:r>
-      <w:r>
-        <w:t xml:space="preserve"> B-C)</w:t>
+        <w:t xml:space="preserve"> (Fig. S5B-C)</w:t>
       </w:r>
       <w:r>
         <w:t>. For the blue LED (Ex</w:t>
@@ -4365,7 +4357,14 @@
         <w:t>2</w:t>
       </w:r>
       <w:r>
-        <w:t>: A contour plot of a Generalized Additive Model (GAM) of chlorophyll-specific growth rates (d</w:t>
+        <w:rPr>
+          <w:b/>
+          <w:bCs/>
+        </w:rPr>
+        <w:t>.</w:t>
+      </w:r>
+      <w:r>
+        <w:t xml:space="preserve"> A contour plot of a Generalized Additive Model (GAM) of chlorophyll-specific growth rates (d</w:t>
       </w:r>
       <w:r>
         <w:rPr>
@@ -4681,7 +4680,14 @@
         <w:t>3</w:t>
       </w:r>
       <w:r>
-        <w:t>: (</w:t>
+        <w:rPr>
+          <w:b/>
+          <w:bCs/>
+        </w:rPr>
+        <w:t>.</w:t>
+      </w:r>
+      <w:r>
+        <w:t xml:space="preserve"> (</w:t>
       </w:r>
       <w:r>
         <w:rPr>
@@ -5101,7 +5107,14 @@
         <w:t>4</w:t>
       </w:r>
       <w:r>
-        <w:t>: (</w:t>
+        <w:rPr>
+          <w:b/>
+          <w:bCs/>
+        </w:rPr>
+        <w:t>.</w:t>
+      </w:r>
+      <w:r>
+        <w:t xml:space="preserve"> (</w:t>
       </w:r>
       <w:r>
         <w:rPr>
@@ -5805,7 +5818,14 @@
         <w:t>5</w:t>
       </w:r>
       <w:r>
-        <w:t xml:space="preserve">: Latitudinal bands, equivalent summer or winter </w:t>
+        <w:rPr>
+          <w:b/>
+          <w:bCs/>
+        </w:rPr>
+        <w:t>.</w:t>
+      </w:r>
+      <w:r>
+        <w:t xml:space="preserve"> Latitudinal bands, equivalent summer or winter </w:t>
       </w:r>
       <w:proofErr w:type="gramStart"/>
       <w:r>
@@ -8214,7 +8234,7 @@
       <w:pPr>
         <w:pStyle w:val="Bibliography"/>
         <w:rPr>
-          <w:lang w:val="pl-PL"/>
+          <w:lang w:val="en-CA"/>
         </w:rPr>
       </w:pPr>
       <w:bookmarkStart w:id="88" w:name="Xb08e6c3e9b838f57efffe54573ae3f42a71b21a"/>
@@ -8238,51 +8258,43 @@
       <w:r>
         <w:t xml:space="preserve"> sp. – a laboratory study. </w:t>
       </w:r>
-      <w:r>
-        <w:rPr>
-          <w:lang w:val="pl-PL"/>
-        </w:rPr>
-        <w:t xml:space="preserve">Biogeosciences </w:t>
+      <w:proofErr w:type="spellStart"/>
+      <w:r>
+        <w:rPr>
+          <w:lang w:val="en-CA"/>
+        </w:rPr>
+        <w:t>Biogeosciences</w:t>
+      </w:r>
+      <w:proofErr w:type="spellEnd"/>
+      <w:r>
+        <w:rPr>
+          <w:lang w:val="en-CA"/>
+        </w:rPr>
+        <w:t xml:space="preserve"> </w:t>
       </w:r>
       <w:r>
         <w:rPr>
           <w:b/>
           <w:bCs/>
-          <w:lang w:val="pl-PL"/>
+          <w:lang w:val="en-CA"/>
         </w:rPr>
         <w:t>15</w:t>
       </w:r>
       <w:r>
         <w:rPr>
-          <w:lang w:val="pl-PL"/>
+          <w:lang w:val="en-CA"/>
         </w:rPr>
         <w:t>: 6257–6276. doi:</w:t>
       </w:r>
-      <w:r>
-        <w:fldChar w:fldCharType="begin"/>
-      </w:r>
-      <w:r>
-        <w:rPr>
-          <w:lang w:val="pl-PL"/>
-        </w:rPr>
-        <w:instrText>HYPERLINK "https://doi.org/10.5194/bg-15-6257-2018" \h</w:instrText>
-      </w:r>
-      <w:r>
-        <w:fldChar w:fldCharType="separate"/>
-      </w:r>
-      <w:r>
-        <w:rPr>
-          <w:rStyle w:val="Hyperlink"/>
-          <w:lang w:val="pl-PL"/>
-        </w:rPr>
-        <w:t>10.5194/bg-15-6257-2018</w:t>
-      </w:r>
-      <w:r>
-        <w:rPr>
-          <w:rStyle w:val="Hyperlink"/>
-        </w:rPr>
-        <w:fldChar w:fldCharType="end"/>
-      </w:r>
+      <w:hyperlink r:id="rId68">
+        <w:r>
+          <w:rPr>
+            <w:rStyle w:val="Hyperlink"/>
+            <w:lang w:val="en-CA"/>
+          </w:rPr>
+          <w:t>10.5194/bg-15-6257-2018</w:t>
+        </w:r>
+      </w:hyperlink>
     </w:p>
     <w:p>
       <w:pPr>
@@ -8319,7 +8331,7 @@
       <w:r>
         <w:t>: 2030. doi:</w:t>
       </w:r>
-      <w:hyperlink r:id="rId68">
+      <w:hyperlink r:id="rId69">
         <w:r>
           <w:rPr>
             <w:rStyle w:val="Hyperlink"/>
@@ -8332,17 +8344,23 @@
       <w:pPr>
         <w:pStyle w:val="Bibliography"/>
         <w:rPr>
-          <w:lang w:val="pl-PL"/>
+          <w:lang w:val="en-CA"/>
         </w:rPr>
       </w:pPr>
       <w:bookmarkStart w:id="90" w:name="X6591e9d1dee9f0b2f846214637635025dece832"/>
       <w:bookmarkEnd w:id="89"/>
       <w:r>
-        <w:t xml:space="preserve">Śliwińska-Wilczewska, S., J. Maculewicz, A. Barreiro Felpeto, and A. Latała. 2018b. Allelopathic and bloom-forming picocyanobacteria in a changing world. </w:t>
-      </w:r>
-      <w:r>
         <w:rPr>
           <w:lang w:val="pl-PL"/>
+        </w:rPr>
+        <w:t xml:space="preserve">Śliwińska-Wilczewska, S., J. Maculewicz, A. Barreiro Felpeto, and A. Latała. </w:t>
+      </w:r>
+      <w:r>
+        <w:t xml:space="preserve">2018b. Allelopathic and bloom-forming picocyanobacteria in a changing world. </w:t>
+      </w:r>
+      <w:r>
+        <w:rPr>
+          <w:lang w:val="en-CA"/>
         </w:rPr>
         <w:t xml:space="preserve">Toxins </w:t>
       </w:r>
@@ -8350,41 +8368,25 @@
         <w:rPr>
           <w:b/>
           <w:bCs/>
-          <w:lang w:val="pl-PL"/>
+          <w:lang w:val="en-CA"/>
         </w:rPr>
         <w:t>10</w:t>
       </w:r>
       <w:r>
         <w:rPr>
-          <w:lang w:val="pl-PL"/>
+          <w:lang w:val="en-CA"/>
         </w:rPr>
         <w:t>: 48. doi:</w:t>
       </w:r>
-      <w:r>
-        <w:fldChar w:fldCharType="begin"/>
-      </w:r>
-      <w:r>
-        <w:rPr>
-          <w:lang w:val="pl-PL"/>
-        </w:rPr>
-        <w:instrText>HYPERLINK "https://doi.org/10.3390/toxins10010048" \h</w:instrText>
-      </w:r>
-      <w:r>
-        <w:fldChar w:fldCharType="separate"/>
-      </w:r>
-      <w:r>
-        <w:rPr>
-          <w:rStyle w:val="Hyperlink"/>
-          <w:lang w:val="pl-PL"/>
-        </w:rPr>
-        <w:t>10.3390/toxins10010048</w:t>
-      </w:r>
-      <w:r>
-        <w:rPr>
-          <w:rStyle w:val="Hyperlink"/>
-        </w:rPr>
-        <w:fldChar w:fldCharType="end"/>
-      </w:r>
+      <w:hyperlink r:id="rId70">
+        <w:r>
+          <w:rPr>
+            <w:rStyle w:val="Hyperlink"/>
+            <w:lang w:val="en-CA"/>
+          </w:rPr>
+          <w:t>10.3390/toxins10010048</w:t>
+        </w:r>
+      </w:hyperlink>
     </w:p>
     <w:p>
       <w:pPr>
@@ -8419,7 +8421,7 @@
       <w:r>
         <w:t>: 101–111. doi:</w:t>
       </w:r>
-      <w:hyperlink r:id="rId69">
+      <w:hyperlink r:id="rId71">
         <w:r>
           <w:rPr>
             <w:rStyle w:val="Hyperlink"/>
@@ -8447,7 +8449,7 @@
       <w:r>
         <w:t>: 290–298. doi:</w:t>
       </w:r>
-      <w:hyperlink r:id="rId70">
+      <w:hyperlink r:id="rId72">
         <w:r>
           <w:rPr>
             <w:rStyle w:val="Hyperlink"/>
@@ -8475,7 +8477,7 @@
       <w:r>
         <w:t>: 1–311. doi:</w:t>
       </w:r>
-      <w:hyperlink r:id="rId71">
+      <w:hyperlink r:id="rId73">
         <w:r>
           <w:rPr>
             <w:rStyle w:val="Hyperlink"/>
@@ -8504,7 +8506,7 @@
       <w:r>
         <w:t>: e08839. doi:</w:t>
       </w:r>
-      <w:hyperlink r:id="rId72">
+      <w:hyperlink r:id="rId74">
         <w:r>
           <w:rPr>
             <w:rStyle w:val="Hyperlink"/>
@@ -8532,7 +8534,7 @@
       <w:r>
         <w:t>: 437–449. doi:</w:t>
       </w:r>
-      <w:hyperlink r:id="rId73">
+      <w:hyperlink r:id="rId75">
         <w:r>
           <w:rPr>
             <w:rStyle w:val="Hyperlink"/>
@@ -8550,7 +8552,7 @@
       <w:r>
         <w:t xml:space="preserve">Tortell, P., and D. J. Suggett. 2021. </w:t>
       </w:r>
-      <w:hyperlink r:id="rId74">
+      <w:hyperlink r:id="rId76">
         <w:r>
           <w:rPr>
             <w:rStyle w:val="Hyperlink"/>
@@ -8591,7 +8593,7 @@
       <w:r>
         <w:t>: 1700764. doi:</w:t>
       </w:r>
-      <w:hyperlink r:id="rId75">
+      <w:hyperlink r:id="rId77">
         <w:r>
           <w:rPr>
             <w:rStyle w:val="Hyperlink"/>
@@ -8639,7 +8641,7 @@
       <w:r>
         <w:t xml:space="preserve">Vörös, L., C. Callieri, K. V.-Balogh, and R. Bertoni. 1998. </w:t>
       </w:r>
-      <w:hyperlink r:id="rId76">
+      <w:hyperlink r:id="rId78">
         <w:r>
           <w:rPr>
             <w:rStyle w:val="Hyperlink"/>
@@ -8701,7 +8703,7 @@
       <w:r>
         <w:t>: 17–28. doi:</w:t>
       </w:r>
-      <w:hyperlink r:id="rId77">
+      <w:hyperlink r:id="rId79">
         <w:r>
           <w:rPr>
             <w:rStyle w:val="Hyperlink"/>
@@ -8719,7 +8721,7 @@
       <w:r>
         <w:t xml:space="preserve">Wickham, H. 2016. </w:t>
       </w:r>
-      <w:hyperlink r:id="rId78">
+      <w:hyperlink r:id="rId80">
         <w:r>
           <w:rPr>
             <w:rStyle w:val="Hyperlink"/>
@@ -8750,7 +8752,7 @@
       <w:r>
         <w:t xml:space="preserve">Wood, S. N. 2017. </w:t>
       </w:r>
-      <w:hyperlink r:id="rId79">
+      <w:hyperlink r:id="rId81">
         <w:r>
           <w:rPr>
             <w:rStyle w:val="Hyperlink"/>
@@ -8781,7 +8783,7 @@
       <w:r>
         <w:t>: 111704. doi:</w:t>
       </w:r>
-      <w:hyperlink r:id="rId80">
+      <w:hyperlink r:id="rId82">
         <w:r>
           <w:rPr>
             <w:rStyle w:val="Hyperlink"/>
@@ -8809,7 +8811,7 @@
       <w:r>
         <w:t>: 459–474. doi:</w:t>
       </w:r>
-      <w:hyperlink r:id="rId81">
+      <w:hyperlink r:id="rId83">
         <w:r>
           <w:rPr>
             <w:rStyle w:val="Hyperlink"/>
@@ -8848,7 +8850,7 @@
       <w:r>
         <w:t>. doi:</w:t>
       </w:r>
-      <w:hyperlink r:id="rId82">
+      <w:hyperlink r:id="rId84">
         <w:r>
           <w:rPr>
             <w:rStyle w:val="Hyperlink"/>
@@ -8861,7 +8863,7 @@
       <w:bookmarkEnd w:id="106"/>
     </w:p>
     <w:sectPr>
-      <w:footerReference w:type="default" r:id="rId83"/>
+      <w:footerReference w:type="default" r:id="rId85"/>
       <w:pgSz w:w="12240" w:h="15840"/>
       <w:pgMar w:top="1440" w:right="1440" w:bottom="1440" w:left="1440" w:header="720" w:footer="720" w:gutter="0"/>
       <w:lnNumType w:countBy="1" w:restart="continuous"/>

</xml_diff>